<commit_message>
Changements mineurs des diagrammes et rennommage de la classe DemandesLivraison en EnsembleLivraisons
</commit_message>
<xml_diff>
--- a/AnalyseBesoin/Glossaire.docx
+++ b/AnalyseBesoin/Glossaire.docx
@@ -9,45 +9,12 @@
     </w:p>
     <w:p>
       <w:r>
-        <w:t>H</w:t>
-      </w:r>
-      <w:r>
-        <w:t>eure</w:t>
-      </w:r>
-      <w:r>
-        <w:t xml:space="preserve"> de dé</w:t>
-      </w:r>
-      <w:r>
-        <w:t>part</w:t>
-      </w:r>
-      <w:r>
-        <w:t xml:space="preserve"> (d’un </w:t>
-      </w:r>
-      <w:r>
-        <w:t>Chemin</w:t>
-      </w:r>
-      <w:r>
-        <w:t>)</w:t>
-      </w:r>
-      <w:r>
-        <w:t xml:space="preserve"> : Heure à laquelle le livreur quitte la livraison précédente (donc temps de livraison non compris)</w:t>
-      </w:r>
-      <w:r>
-        <w:t xml:space="preserve"> ou l’entrepôt</w:t>
-      </w:r>
-      <w:r>
-        <w:t>.</w:t>
-      </w:r>
-    </w:p>
-    <w:p>
-      <w:r>
-        <w:t>Heure</w:t>
-      </w:r>
-      <w:r>
-        <w:t xml:space="preserve"> d’arrivée</w:t>
-      </w:r>
-      <w:r>
-        <w:t xml:space="preserve"> (d’un Chemin): Heure à laquelle le livreur arrive à la livraison suivante, nommée livraison arrivée (temps de livraison non compris).</w:t>
+        <w:t>Heure de départ (d’un Chemin) : Heure à laquelle le livreur quitte la livraison précédente (donc temps de livraison non compris) ou l’entrepôt.</w:t>
+      </w:r>
+    </w:p>
+    <w:p>
+      <w:r>
+        <w:t>Heure d’arrivée (d’un Chemin): Heure à laquelle le livreur arrive à la livraison suivante, nommée livraison arrivée (temps de livraison non compris).</w:t>
       </w:r>
     </w:p>
     <w:p>
@@ -68,24 +35,12 @@
     <w:p/>
     <w:p>
       <w:r>
-        <w:t>Demande de l</w:t>
-      </w:r>
-      <w:r>
-        <w:t>ivraison : Une demande de livraison.</w:t>
-      </w:r>
-    </w:p>
-    <w:p>
-      <w:r>
-        <w:t>T</w:t>
-      </w:r>
-      <w:r>
-        <w:t>emps</w:t>
-      </w:r>
-      <w:r>
-        <w:t xml:space="preserve"> d’arrêt (d’une demande de livraison)</w:t>
-      </w:r>
-      <w:r>
-        <w:t xml:space="preserve"> : Temps d'arrêt pour une livraison, ici fixé à 10 minu</w:t>
+        <w:t>Demande de livraison : Une demande de livraison.</w:t>
+      </w:r>
+    </w:p>
+    <w:p>
+      <w:r>
+        <w:t>Temps d’arrêt (d’une demande de livraison) : Temps d'arrêt pour une livraison, ici fixé à 10 minu</w:t>
       </w:r>
       <w:r>
         <w:t>tes pour chacune d'entre elles.</w:t>
@@ -94,88 +49,106 @@
     <w:p/>
     <w:p>
       <w:r>
-        <w:t>Fenêtre de l</w:t>
-      </w:r>
-      <w:r>
-        <w:t xml:space="preserve">ivraison : Regroupement des demandes de livraisons partageant la même fenêtre </w:t>
-      </w:r>
-      <w:r>
-        <w:t xml:space="preserve">temporelle </w:t>
-      </w:r>
-      <w:r>
-        <w:t>de livraison.</w:t>
-      </w:r>
-    </w:p>
-    <w:p>
-      <w:r>
-        <w:t>Heure de dé</w:t>
-      </w:r>
-      <w:r>
-        <w:t>but</w:t>
-      </w:r>
-      <w:r>
-        <w:t xml:space="preserve"> (d’une fenêtre de livraison)</w:t>
-      </w:r>
-      <w:r>
-        <w:t xml:space="preserve"> : Heure à partir de laquelle les</w:t>
-      </w:r>
-      <w:r>
-        <w:t xml:space="preserve"> demandes de livraison d’une fenêtre de l</w:t>
-      </w:r>
-      <w:r>
-        <w:t>ivraison sont attendues.</w:t>
-      </w:r>
-    </w:p>
-    <w:p>
-      <w:r>
-        <w:t xml:space="preserve">Heure de </w:t>
-      </w:r>
-      <w:r>
-        <w:t>fin</w:t>
-      </w:r>
-      <w:r>
-        <w:t xml:space="preserve"> (d’une fenêtre de livraison)</w:t>
-      </w:r>
-      <w:r>
-        <w:t xml:space="preserve"> : Heure jusqu’à</w:t>
-      </w:r>
-      <w:r>
-        <w:t xml:space="preserve"> laquelle les demandes de livraison d’une fenêtre de livraison sont attendues.</w:t>
+        <w:t>Fenêtre de livraison : Regroupement des demandes de livraisons partageant la même fenêtre temporelle de livraison.</w:t>
+      </w:r>
+    </w:p>
+    <w:p>
+      <w:r>
+        <w:t>Heure de début (d’une fenêtre de livraison) : Heure à partir de laquelle les demandes de livraison d’une fenêtre de livraison sont attendues.</w:t>
+      </w:r>
+    </w:p>
+    <w:p>
+      <w:r>
+        <w:t>Heure de fin (d’une fenêtre de livraison) : Heure jusqu’à laquelle les demandes de livraison d’une fenêtre de livraison sont attendues.</w:t>
       </w:r>
     </w:p>
     <w:p/>
     <w:p>
-      <w:proofErr w:type="spellStart"/>
-      <w:r>
-        <w:t>DemandesLivraisons</w:t>
-      </w:r>
-      <w:proofErr w:type="spellEnd"/>
-      <w:r>
-        <w:t xml:space="preserve"> : </w:t>
-      </w:r>
-      <w:r>
-        <w:t>Regroupement, ordonné temporellement, des fenêtres de livraison, qui contiennent-elles même les demandes de livraison.</w:t>
-      </w:r>
+      <w:r>
+        <w:t>Ensemble de l</w:t>
+      </w:r>
+      <w:r>
+        <w:t>ivraisons : Regroupement, ordonné temporellement, des fenêtres de livraison, qui contiennent-elles même les demandes de livraison.</w:t>
+      </w:r>
+      <w:bookmarkStart w:id="0" w:name="_GoBack"/>
+      <w:bookmarkEnd w:id="0"/>
     </w:p>
     <w:p/>
     <w:p>
       <w:r>
-        <w:t>Intersection : Intersection de</w:t>
-      </w:r>
-      <w:r>
-        <w:t xml:space="preserve"> deux ou</w:t>
-      </w:r>
-      <w:r>
-        <w:t xml:space="preserve"> plusieurs </w:t>
-      </w:r>
-      <w:r>
-        <w:t>tronçons</w:t>
+        <w:t>Intersection : Intersection de deux ou plusieurs tronçons. Une intersection peut  correspondre à un point de livraison.</w:t>
+      </w:r>
+    </w:p>
+    <w:p>
+      <w:r>
+        <w:t>x (d’une intersection) : Coordonnée X d’une l'intersection dans le plan.</w:t>
+      </w:r>
+    </w:p>
+    <w:p>
+      <w:r>
+        <w:t>Y (d’une intersection): Coordonnée Y d’une</w:t>
+      </w:r>
+      <w:r>
+        <w:t xml:space="preserve"> l'intersection dans le plan.</w:t>
+      </w:r>
+    </w:p>
+    <w:p>
+      <w:r>
+        <w:t>Tronçons sortants (d’une intersection) : Ensemble des tronçons quittant une intersection.</w:t>
+      </w:r>
+    </w:p>
+    <w:p>
+      <w:r>
+        <w:t>Tronçons entrants (d’une intersection) : Ensemble des tronçons arrivant sur une intersection.</w:t>
+      </w:r>
+    </w:p>
+    <w:p/>
+    <w:p>
+      <w:r>
+        <w:t xml:space="preserve">Tronçon : Route empruntable entre deux intersections. </w:t>
+      </w:r>
+    </w:p>
+    <w:p>
+      <w:r>
+        <w:t>L</w:t>
+      </w:r>
+      <w:r>
+        <w:t>ongueur</w:t>
+      </w:r>
+      <w:r>
+        <w:t xml:space="preserve"> (d’un tronçon)</w:t>
+      </w:r>
+      <w:r>
+        <w:t xml:space="preserve"> : longueur </w:t>
+      </w:r>
+      <w:r>
+        <w:t xml:space="preserve">physique </w:t>
+      </w:r>
+      <w:r>
+        <w:t xml:space="preserve">d'un </w:t>
+      </w:r>
+      <w:r>
+        <w:t>tronçon</w:t>
       </w:r>
       <w:r>
         <w:t>.</w:t>
       </w:r>
-      <w:r>
-        <w:t xml:space="preserve"> Une intersection peut  correspondre à un point de livraison</w:t>
+    </w:p>
+    <w:p>
+      <w:r>
+        <w:t>V</w:t>
+      </w:r>
+      <w:r>
+        <w:t xml:space="preserve">itesse </w:t>
+      </w:r>
+      <w:r>
+        <w:t xml:space="preserve">(d’un tronçon) </w:t>
+      </w:r>
+      <w:r>
+        <w:t xml:space="preserve">: vitesse moyenne du livreur sur le </w:t>
+      </w:r>
+      <w:r>
+        <w:t>tronçon</w:t>
       </w:r>
       <w:r>
         <w:t>.</w:t>
@@ -183,129 +156,15 @@
     </w:p>
     <w:p>
       <w:r>
-        <w:t xml:space="preserve">x </w:t>
-      </w:r>
-      <w:r>
-        <w:t>(d’une intersection) : Coordonnée X d’une</w:t>
-      </w:r>
-      <w:r>
-        <w:t xml:space="preserve"> l'intersection dans le plan.</w:t>
-      </w:r>
-    </w:p>
-    <w:p>
-      <w:r>
-        <w:t>Y (d’une intersection): Coordonnée Y d’une</w:t>
-      </w:r>
-      <w:r>
-        <w:t xml:space="preserve"> l'intersection dans le plan.</w:t>
-      </w:r>
-    </w:p>
-    <w:p>
-      <w:r>
-        <w:t>Tronçons sortants (</w:t>
-      </w:r>
-      <w:r>
-        <w:t>d’une intersection)</w:t>
-      </w:r>
-      <w:r>
-        <w:t xml:space="preserve"> </w:t>
-      </w:r>
-      <w:r>
-        <w:t xml:space="preserve">: Ensemble des </w:t>
-      </w:r>
-      <w:r>
-        <w:t>tronçons</w:t>
-      </w:r>
-      <w:r>
-        <w:t xml:space="preserve"> quittant une intersection.</w:t>
-      </w:r>
-    </w:p>
-    <w:p>
-      <w:r>
-        <w:t>Tronçons entrants (</w:t>
-      </w:r>
-      <w:r>
-        <w:t>d’une intersection)</w:t>
-      </w:r>
-      <w:r>
-        <w:t xml:space="preserve"> </w:t>
-      </w:r>
-      <w:r>
-        <w:t xml:space="preserve">: Ensemble des </w:t>
-      </w:r>
-      <w:r>
-        <w:t>tronçons</w:t>
-      </w:r>
-      <w:r>
-        <w:t xml:space="preserve"> arrivant sur une intersection.</w:t>
-      </w:r>
-    </w:p>
-    <w:p/>
-    <w:p>
-      <w:r>
-        <w:t>Tronçon</w:t>
-      </w:r>
-      <w:r>
-        <w:t xml:space="preserve"> : Route empruntable entre deux intersections. </w:t>
-      </w:r>
-    </w:p>
-    <w:p>
-      <w:r>
-        <w:t>L</w:t>
-      </w:r>
-      <w:r>
-        <w:t>ongueur</w:t>
+        <w:t>Intersection de dé</w:t>
+      </w:r>
+      <w:r>
+        <w:t>part</w:t>
       </w:r>
       <w:r>
         <w:t xml:space="preserve"> (d’un tronçon)</w:t>
       </w:r>
       <w:r>
-        <w:t xml:space="preserve"> : longueur </w:t>
-      </w:r>
-      <w:r>
-        <w:t xml:space="preserve">physique </w:t>
-      </w:r>
-      <w:r>
-        <w:t xml:space="preserve">d'un </w:t>
-      </w:r>
-      <w:r>
-        <w:t>tronçon</w:t>
-      </w:r>
-      <w:r>
-        <w:t>.</w:t>
-      </w:r>
-    </w:p>
-    <w:p>
-      <w:r>
-        <w:t>V</w:t>
-      </w:r>
-      <w:r>
-        <w:t xml:space="preserve">itesse </w:t>
-      </w:r>
-      <w:r>
-        <w:t xml:space="preserve">(d’un tronçon) </w:t>
-      </w:r>
-      <w:r>
-        <w:t xml:space="preserve">: vitesse moyenne du livreur sur le </w:t>
-      </w:r>
-      <w:r>
-        <w:t>tronçon</w:t>
-      </w:r>
-      <w:r>
-        <w:t>.</w:t>
-      </w:r>
-    </w:p>
-    <w:p>
-      <w:r>
-        <w:t>Intersection de dé</w:t>
-      </w:r>
-      <w:r>
-        <w:t>part</w:t>
-      </w:r>
-      <w:r>
-        <w:t xml:space="preserve"> (d’un tronçon)</w:t>
-      </w:r>
-      <w:r>
         <w:t xml:space="preserve"> : intersection à partir </w:t>
       </w:r>
       <w:r>
@@ -314,16 +173,7 @@
     </w:p>
     <w:p>
       <w:r>
-        <w:t xml:space="preserve">Intersection </w:t>
-      </w:r>
-      <w:r>
-        <w:t>d’arrivée</w:t>
-      </w:r>
-      <w:r>
-        <w:t xml:space="preserve"> (d’un </w:t>
-      </w:r>
-      <w:r>
-        <w:t>tronçon) :</w:t>
+        <w:t>Intersection d’arrivée (d’un tronçon) :</w:t>
       </w:r>
       <w:r>
         <w:t xml:space="preserve"> intersection sur laquelle arrive un </w:t>
@@ -378,10 +228,7 @@
         <w:t>néraire entre chaque livraison.</w:t>
       </w:r>
     </w:p>
-    <w:p>
-      <w:bookmarkStart w:id="0" w:name="_GoBack"/>
-      <w:bookmarkEnd w:id="0"/>
-    </w:p>
+    <w:p/>
     <w:p>
       <w:r>
         <w:t>Entrepôt</w:t>

</xml_diff>